<commit_message>
DescriptorSet Issue Finally Solved :sweat_smile: and fixes
</commit_message>
<xml_diff>
--- a/VulkanEngine/notes/BIG Bug Solution.docx
+++ b/VulkanEngine/notes/BIG Bug Solution.docx
@@ -76,6 +76,87 @@
           <w:lang w:val="en-US"/>
         </w:rPr>
         <w:t>You need to check if the color view and the depth view are created properly</w:t>
+      </w:r>
+    </w:p>
+    <w:p>
+      <w:pPr>
+        <w:spacing w:after="0"/>
+        <w:rPr>
+          <w:b/>
+          <w:lang w:val="en-US"/>
+        </w:rPr>
+      </w:pPr>
+      <w:r>
+        <w:rPr>
+          <w:b/>
+          <w:lang w:val="en-US"/>
+        </w:rPr>
+        <w:t>vkAllocateDescriptorSet</w:t>
+      </w:r>
+      <w:r>
+        <w:rPr>
+          <w:b/>
+          <w:lang w:val="en-US"/>
+        </w:rPr>
+        <w:t xml:space="preserve"> </w:t>
+      </w:r>
+      <w:r>
+        <w:rPr>
+          <w:b/>
+          <w:lang w:val="en-US"/>
+        </w:rPr>
+        <w:t xml:space="preserve">error code = </w:t>
+      </w:r>
+      <w:r>
+        <w:rPr>
+          <w:b/>
+          <w:lang w:val="en-US"/>
+        </w:rPr>
+        <w:t>VK_ERROR_INITIALIZATION_FAILED</w:t>
+      </w:r>
+      <w:r>
+        <w:rPr>
+          <w:b/>
+          <w:lang w:val="en-US"/>
+        </w:rPr>
+        <w:t xml:space="preserve"> </w:t>
+      </w:r>
+    </w:p>
+    <w:p>
+      <w:pPr>
+        <w:pStyle w:val="Paragraphedeliste"/>
+        <w:numPr>
+          <w:ilvl w:val="0"/>
+          <w:numId w:val="1"/>
+        </w:numPr>
+        <w:spacing w:after="0"/>
+        <w:rPr>
+          <w:lang w:val="en-US"/>
+        </w:rPr>
+      </w:pPr>
+      <w:r>
+        <w:rPr>
+          <w:lang w:val="en-US"/>
+        </w:rPr>
+        <w:t>The error come from the size of the descriptorPool</w:t>
+      </w:r>
+      <w:r>
+        <w:rPr>
+          <w:lang w:val="en-US"/>
+        </w:rPr>
+        <w:t xml:space="preserve"> , there is 2 parameter </w:t>
+      </w:r>
+      <w:r>
+        <w:rPr>
+          <w:lang w:val="en-US"/>
+        </w:rPr>
+        <w:t>the size of the pool and the max size</w:t>
+      </w:r>
+      <w:r>
+        <w:rPr>
+          <w:lang w:val="en-US"/>
+        </w:rPr>
+        <w:t>, there is no error if you have the size&gt;maxsize but when you allocateDescriptor an error occur, and you don’t get easily why</w:t>
       </w:r>
     </w:p>
     <w:sectPr>

</xml_diff>